<commit_message>
added some test cases
</commit_message>
<xml_diff>
--- a/documents/set5/Test cases for Sprint5.docx
+++ b/documents/set5/Test cases for Sprint5.docx
@@ -363,7 +363,23 @@
                 <w:rFonts w:ascii="Times New Roman" w:hAnsi="Times New Roman" w:cs="Times New Roman"/>
                 <w:kern w:val="0"/>
               </w:rPr>
-              <w:t>Shows a list of history runs that meet the restriction</w:t>
+              <w:t xml:space="preserve">Shows a </w:t>
+            </w:r>
+            <w:proofErr w:type="gramStart"/>
+            <w:r>
+              <w:rPr>
+                <w:rFonts w:ascii="Times New Roman" w:hAnsi="Times New Roman" w:cs="Times New Roman"/>
+                <w:kern w:val="0"/>
+              </w:rPr>
+              <w:t>list of history</w:t>
+            </w:r>
+            <w:proofErr w:type="gramEnd"/>
+            <w:r>
+              <w:rPr>
+                <w:rFonts w:ascii="Times New Roman" w:hAnsi="Times New Roman" w:cs="Times New Roman"/>
+                <w:kern w:val="0"/>
+              </w:rPr>
+              <w:t xml:space="preserve"> runs that meet the restriction</w:t>
             </w:r>
           </w:p>
         </w:tc>
@@ -580,7 +596,23 @@
                 <w:rFonts w:ascii="Times New Roman" w:hAnsi="Times New Roman" w:cs="Times New Roman"/>
                 <w:kern w:val="0"/>
               </w:rPr>
-              <w:t>Shows a list of history runs that meet the restriction</w:t>
+              <w:t xml:space="preserve">Shows a </w:t>
+            </w:r>
+            <w:proofErr w:type="gramStart"/>
+            <w:r>
+              <w:rPr>
+                <w:rFonts w:ascii="Times New Roman" w:hAnsi="Times New Roman" w:cs="Times New Roman"/>
+                <w:kern w:val="0"/>
+              </w:rPr>
+              <w:t>list of history</w:t>
+            </w:r>
+            <w:proofErr w:type="gramEnd"/>
+            <w:r>
+              <w:rPr>
+                <w:rFonts w:ascii="Times New Roman" w:hAnsi="Times New Roman" w:cs="Times New Roman"/>
+                <w:kern w:val="0"/>
+              </w:rPr>
+              <w:t xml:space="preserve"> runs that meet the restriction</w:t>
             </w:r>
           </w:p>
         </w:tc>
@@ -783,7 +815,23 @@
                 <w:rFonts w:ascii="Times New Roman" w:hAnsi="Times New Roman" w:cs="Times New Roman"/>
                 <w:kern w:val="0"/>
               </w:rPr>
-              <w:t>Shows a list of history runs that meet the restriction</w:t>
+              <w:t xml:space="preserve">Shows a </w:t>
+            </w:r>
+            <w:proofErr w:type="gramStart"/>
+            <w:r>
+              <w:rPr>
+                <w:rFonts w:ascii="Times New Roman" w:hAnsi="Times New Roman" w:cs="Times New Roman"/>
+                <w:kern w:val="0"/>
+              </w:rPr>
+              <w:t>list of history</w:t>
+            </w:r>
+            <w:proofErr w:type="gramEnd"/>
+            <w:r>
+              <w:rPr>
+                <w:rFonts w:ascii="Times New Roman" w:hAnsi="Times New Roman" w:cs="Times New Roman"/>
+                <w:kern w:val="0"/>
+              </w:rPr>
+              <w:t xml:space="preserve"> runs that meet the restriction</w:t>
             </w:r>
           </w:p>
         </w:tc>
@@ -884,7 +932,23 @@
                 <w:rFonts w:ascii="Times New Roman" w:hAnsi="Times New Roman" w:cs="Times New Roman"/>
                 <w:kern w:val="0"/>
               </w:rPr>
-              <w:t>Shows a list of history runs that meet the restriction</w:t>
+              <w:t xml:space="preserve">Shows a </w:t>
+            </w:r>
+            <w:proofErr w:type="gramStart"/>
+            <w:r>
+              <w:rPr>
+                <w:rFonts w:ascii="Times New Roman" w:hAnsi="Times New Roman" w:cs="Times New Roman"/>
+                <w:kern w:val="0"/>
+              </w:rPr>
+              <w:t>list of history</w:t>
+            </w:r>
+            <w:proofErr w:type="gramEnd"/>
+            <w:r>
+              <w:rPr>
+                <w:rFonts w:ascii="Times New Roman" w:hAnsi="Times New Roman" w:cs="Times New Roman"/>
+                <w:kern w:val="0"/>
+              </w:rPr>
+              <w:t xml:space="preserve"> runs that meet the restriction</w:t>
             </w:r>
           </w:p>
         </w:tc>
@@ -986,7 +1050,23 @@
                 <w:rFonts w:ascii="Times New Roman" w:hAnsi="Times New Roman" w:cs="Times New Roman"/>
                 <w:kern w:val="0"/>
               </w:rPr>
-              <w:t>Shows a list of history runs that meet the restriction</w:t>
+              <w:t xml:space="preserve">Shows a </w:t>
+            </w:r>
+            <w:proofErr w:type="gramStart"/>
+            <w:r>
+              <w:rPr>
+                <w:rFonts w:ascii="Times New Roman" w:hAnsi="Times New Roman" w:cs="Times New Roman"/>
+                <w:kern w:val="0"/>
+              </w:rPr>
+              <w:t>list of history</w:t>
+            </w:r>
+            <w:proofErr w:type="gramEnd"/>
+            <w:r>
+              <w:rPr>
+                <w:rFonts w:ascii="Times New Roman" w:hAnsi="Times New Roman" w:cs="Times New Roman"/>
+                <w:kern w:val="0"/>
+              </w:rPr>
+              <w:t xml:space="preserve"> runs that meet the restriction</w:t>
             </w:r>
           </w:p>
         </w:tc>
@@ -1087,7 +1167,23 @@
                 <w:rFonts w:ascii="Times New Roman" w:hAnsi="Times New Roman" w:cs="Times New Roman"/>
                 <w:kern w:val="0"/>
               </w:rPr>
-              <w:t>Shows a list of history runs that meet all the restrictions</w:t>
+              <w:t xml:space="preserve">Shows a </w:t>
+            </w:r>
+            <w:proofErr w:type="gramStart"/>
+            <w:r>
+              <w:rPr>
+                <w:rFonts w:ascii="Times New Roman" w:hAnsi="Times New Roman" w:cs="Times New Roman"/>
+                <w:kern w:val="0"/>
+              </w:rPr>
+              <w:t>list of history</w:t>
+            </w:r>
+            <w:proofErr w:type="gramEnd"/>
+            <w:r>
+              <w:rPr>
+                <w:rFonts w:ascii="Times New Roman" w:hAnsi="Times New Roman" w:cs="Times New Roman"/>
+                <w:kern w:val="0"/>
+              </w:rPr>
+              <w:t xml:space="preserve"> runs that meet all the restrictions</w:t>
             </w:r>
           </w:p>
         </w:tc>
@@ -1401,6 +1497,7 @@
               </w:rPr>
               <w:t xml:space="preserve">  </w:t>
             </w:r>
+            <w:proofErr w:type="gramStart"/>
             <w:r>
               <w:rPr>
                 <w:rFonts w:ascii="TimesNewRomanPSMT" w:hAnsi="TimesNewRomanPSMT" w:cs="TimesNewRomanPSMT"/>
@@ -1420,7 +1517,15 @@
                 <w:rFonts w:ascii="TimesNewRomanPSMT" w:hAnsi="TimesNewRomanPSMT" w:cs="TimesNewRomanPSMT"/>
                 <w:kern w:val="0"/>
               </w:rPr>
-              <w:t xml:space="preserve">choose the date option </w:t>
+              <w:t>choose</w:t>
+            </w:r>
+            <w:proofErr w:type="gramEnd"/>
+            <w:r>
+              <w:rPr>
+                <w:rFonts w:ascii="TimesNewRomanPSMT" w:hAnsi="TimesNewRomanPSMT" w:cs="TimesNewRomanPSMT"/>
+                <w:kern w:val="0"/>
+              </w:rPr>
+              <w:t xml:space="preserve"> the date option </w:t>
             </w:r>
             <w:r>
               <w:rPr>
@@ -2056,8 +2161,6 @@
           <w:kern w:val="0"/>
         </w:rPr>
       </w:pPr>
-      <w:bookmarkStart w:id="2" w:name="_GoBack"/>
-      <w:bookmarkEnd w:id="2"/>
     </w:p>
     <w:p>
       <w:pPr>
@@ -2070,6 +2173,8 @@
           <w:lang w:eastAsia="zh-CN"/>
         </w:rPr>
       </w:pPr>
+      <w:bookmarkStart w:id="2" w:name="OLE_LINK37"/>
+      <w:bookmarkStart w:id="3" w:name="OLE_LINK38"/>
       <w:r>
         <w:rPr>
           <w:rFonts w:ascii="TimesNewRomanPSMT" w:eastAsiaTheme="minorHAnsi" w:hAnsi="TimesNewRomanPSMT" w:cs="TimesNewRomanPSMT"/>
@@ -2094,8 +2199,8 @@
         </w:rPr>
         <w:t xml:space="preserve">Validating the format and legitimacy of </w:t>
       </w:r>
-      <w:bookmarkStart w:id="3" w:name="OLE_LINK18"/>
-      <w:bookmarkStart w:id="4" w:name="OLE_LINK20"/>
+      <w:bookmarkStart w:id="4" w:name="OLE_LINK18"/>
+      <w:bookmarkStart w:id="5" w:name="OLE_LINK20"/>
       <w:r>
         <w:rPr>
           <w:rFonts w:ascii="TimesNewRomanPSMT" w:eastAsiaTheme="minorHAnsi" w:hAnsi="TimesNewRomanPSMT" w:cs="TimesNewRomanPSMT"/>
@@ -2103,8 +2208,8 @@
         </w:rPr>
         <w:t xml:space="preserve">inputting </w:t>
       </w:r>
-      <w:bookmarkEnd w:id="3"/>
       <w:bookmarkEnd w:id="4"/>
+      <w:bookmarkEnd w:id="5"/>
       <w:r>
         <w:rPr>
           <w:rFonts w:ascii="TimesNewRomanPSMT" w:eastAsiaTheme="minorHAnsi" w:hAnsi="TimesNewRomanPSMT" w:cs="TimesNewRomanPSMT"/>
@@ -2318,14 +2423,7 @@
                 <w:rFonts w:ascii="TimesNewRomanPSMT" w:hAnsi="TimesNewRomanPSMT" w:cs="TimesNewRomanPSMT"/>
                 <w:kern w:val="0"/>
               </w:rPr>
-              <w:t xml:space="preserve"> </w:t>
-            </w:r>
-            <w:r>
-              <w:rPr>
-                <w:rFonts w:ascii="TimesNewRomanPSMT" w:hAnsi="TimesNewRomanPSMT" w:cs="TimesNewRomanPSMT"/>
-                <w:kern w:val="0"/>
-              </w:rPr>
-              <w:t>User upload the environment configuration file</w:t>
+              <w:t>User upload the configuration file</w:t>
             </w:r>
           </w:p>
         </w:tc>
@@ -2345,13 +2443,6 @@
                 <w:kern w:val="0"/>
               </w:rPr>
             </w:pPr>
-            <w:r>
-              <w:rPr>
-                <w:rFonts w:ascii="TimesNewRomanPSMT" w:hAnsi="TimesNewRomanPSMT" w:cs="TimesNewRomanPSMT"/>
-                <w:kern w:val="0"/>
-              </w:rPr>
-              <w:t xml:space="preserve"> </w:t>
-            </w:r>
             <w:r>
               <w:rPr>
                 <w:rFonts w:ascii="TimesNewRomanPSMT" w:hAnsi="TimesNewRomanPSMT" w:cs="TimesNewRomanPSMT"/>
@@ -2449,7 +2540,7 @@
                 <w:rFonts w:ascii="TimesNewRomanPSMT" w:hAnsi="TimesNewRomanPSMT" w:cs="TimesNewRomanPSMT"/>
                 <w:kern w:val="0"/>
               </w:rPr>
-              <w:t>User upload the environment configuration file</w:t>
+              <w:t>User upload the configuration file</w:t>
             </w:r>
           </w:p>
         </w:tc>
@@ -2502,14 +2593,688 @@
           </w:p>
         </w:tc>
       </w:tr>
+      <w:tr>
+        <w:trPr>
+          <w:cnfStyle w:val="000000100000" w:firstRow="0" w:lastRow="0" w:firstColumn="0" w:lastColumn="0" w:oddVBand="0" w:evenVBand="0" w:oddHBand="1" w:evenHBand="0" w:firstRowFirstColumn="0" w:firstRowLastColumn="0" w:lastRowFirstColumn="0" w:lastRowLastColumn="0"/>
+          <w:trHeight w:val="673"/>
+        </w:trPr>
+        <w:tc>
+          <w:tcPr>
+            <w:cnfStyle w:val="001000000000" w:firstRow="0" w:lastRow="0" w:firstColumn="1" w:lastColumn="0" w:oddVBand="0" w:evenVBand="0" w:oddHBand="0" w:evenHBand="0" w:firstRowFirstColumn="0" w:firstRowLastColumn="0" w:lastRowFirstColumn="0" w:lastRowLastColumn="0"/>
+            <w:tcW w:w="2244" w:type="dxa"/>
+          </w:tcPr>
+          <w:p>
+            <w:pPr>
+              <w:widowControl/>
+              <w:spacing w:before="100" w:beforeAutospacing="1" w:after="100" w:afterAutospacing="1"/>
+              <w:jc w:val="left"/>
+              <w:rPr>
+                <w:rFonts w:ascii="TimesNewRomanPSMT" w:hAnsi="TimesNewRomanPSMT" w:cs="TimesNewRomanPSMT"/>
+                <w:kern w:val="0"/>
+              </w:rPr>
+            </w:pPr>
+            <w:r>
+              <w:rPr>
+                <w:rFonts w:ascii="TimesNewRomanPSMT" w:hAnsi="TimesNewRomanPSMT" w:cs="TimesNewRomanPSMT"/>
+                <w:kern w:val="0"/>
+              </w:rPr>
+              <w:t>3</w:t>
+            </w:r>
+          </w:p>
+        </w:tc>
+        <w:tc>
+          <w:tcPr>
+            <w:tcW w:w="2521" w:type="dxa"/>
+          </w:tcPr>
+          <w:p>
+            <w:pPr>
+              <w:widowControl/>
+              <w:spacing w:before="100" w:beforeAutospacing="1" w:after="100" w:afterAutospacing="1"/>
+              <w:jc w:val="left"/>
+              <w:cnfStyle w:val="000000100000" w:firstRow="0" w:lastRow="0" w:firstColumn="0" w:lastColumn="0" w:oddVBand="0" w:evenVBand="0" w:oddHBand="1" w:evenHBand="0" w:firstRowFirstColumn="0" w:firstRowLastColumn="0" w:lastRowFirstColumn="0" w:lastRowLastColumn="0"/>
+              <w:rPr>
+                <w:rFonts w:ascii="TimesNewRomanPSMT" w:hAnsi="TimesNewRomanPSMT" w:cs="TimesNewRomanPSMT"/>
+                <w:kern w:val="0"/>
+              </w:rPr>
+            </w:pPr>
+            <w:bookmarkStart w:id="6" w:name="OLE_LINK41"/>
+            <w:bookmarkStart w:id="7" w:name="OLE_LINK42"/>
+            <w:r>
+              <w:rPr>
+                <w:rFonts w:ascii="TimesNewRomanPSMT" w:hAnsi="TimesNewRomanPSMT" w:cs="TimesNewRomanPSMT"/>
+                <w:kern w:val="0"/>
+              </w:rPr>
+              <w:t xml:space="preserve">User upload the </w:t>
+            </w:r>
+            <w:bookmarkStart w:id="8" w:name="OLE_LINK39"/>
+            <w:bookmarkStart w:id="9" w:name="OLE_LINK40"/>
+            <w:r>
+              <w:rPr>
+                <w:rFonts w:ascii="TimesNewRomanPSMT" w:hAnsi="TimesNewRomanPSMT" w:cs="TimesNewRomanPSMT"/>
+                <w:kern w:val="0"/>
+              </w:rPr>
+              <w:t xml:space="preserve">configuration file </w:t>
+            </w:r>
+            <w:bookmarkEnd w:id="6"/>
+            <w:bookmarkEnd w:id="7"/>
+            <w:r>
+              <w:rPr>
+                <w:rFonts w:ascii="TimesNewRomanPSMT" w:hAnsi="TimesNewRomanPSMT" w:cs="TimesNewRomanPSMT"/>
+                <w:kern w:val="0"/>
+              </w:rPr>
+              <w:t xml:space="preserve">that </w:t>
+            </w:r>
+            <w:r>
+              <w:rPr>
+                <w:rFonts w:ascii="TimesNewRomanPSMT" w:hAnsi="TimesNewRomanPSMT" w:cs="TimesNewRomanPSMT"/>
+                <w:kern w:val="0"/>
+              </w:rPr>
+              <w:t xml:space="preserve">contains </w:t>
+            </w:r>
+            <w:r>
+              <w:rPr>
+                <w:rFonts w:ascii="TimesNewRomanPSMT" w:hAnsi="TimesNewRomanPSMT" w:cs="TimesNewRomanPSMT"/>
+                <w:kern w:val="0"/>
+              </w:rPr>
+              <w:t>an agent</w:t>
+            </w:r>
+            <w:r>
+              <w:rPr>
+                <w:rFonts w:ascii="TimesNewRomanPSMT" w:hAnsi="TimesNewRomanPSMT" w:cs="TimesNewRomanPSMT"/>
+                <w:kern w:val="0"/>
+              </w:rPr>
+              <w:t xml:space="preserve"> which</w:t>
+            </w:r>
+            <w:r>
+              <w:rPr>
+                <w:rFonts w:ascii="TimesNewRomanPSMT" w:hAnsi="TimesNewRomanPSMT" w:cs="TimesNewRomanPSMT"/>
+                <w:kern w:val="0"/>
+              </w:rPr>
+              <w:t xml:space="preserve"> is out of the region</w:t>
+            </w:r>
+            <w:bookmarkEnd w:id="8"/>
+            <w:bookmarkEnd w:id="9"/>
+          </w:p>
+        </w:tc>
+        <w:tc>
+          <w:tcPr>
+            <w:tcW w:w="1895" w:type="dxa"/>
+          </w:tcPr>
+          <w:p>
+            <w:pPr>
+              <w:widowControl/>
+              <w:spacing w:before="100" w:beforeAutospacing="1" w:after="100" w:afterAutospacing="1"/>
+              <w:jc w:val="left"/>
+              <w:cnfStyle w:val="000000100000" w:firstRow="0" w:lastRow="0" w:firstColumn="0" w:lastColumn="0" w:oddVBand="0" w:evenVBand="0" w:oddHBand="1" w:evenHBand="0" w:firstRowFirstColumn="0" w:firstRowLastColumn="0" w:lastRowFirstColumn="0" w:lastRowLastColumn="0"/>
+              <w:rPr>
+                <w:rFonts w:ascii="TimesNewRomanPSMT" w:hAnsi="TimesNewRomanPSMT" w:cs="TimesNewRomanPSMT"/>
+                <w:kern w:val="0"/>
+              </w:rPr>
+            </w:pPr>
+            <w:r>
+              <w:rPr>
+                <w:rFonts w:ascii="TimesNewRomanPSMT" w:hAnsi="TimesNewRomanPSMT" w:cs="TimesNewRomanPSMT"/>
+                <w:kern w:val="0"/>
+              </w:rPr>
+              <w:t>C</w:t>
+            </w:r>
+            <w:r>
+              <w:rPr>
+                <w:rFonts w:ascii="TimesNewRomanPSMT" w:hAnsi="TimesNewRomanPSMT" w:cs="TimesNewRomanPSMT"/>
+                <w:kern w:val="0"/>
+              </w:rPr>
+              <w:t xml:space="preserve">onfiguration file that </w:t>
+            </w:r>
+            <w:r>
+              <w:rPr>
+                <w:rFonts w:ascii="TimesNewRomanPSMT" w:hAnsi="TimesNewRomanPSMT" w:cs="TimesNewRomanPSMT"/>
+                <w:kern w:val="0"/>
+              </w:rPr>
+              <w:t>contains an agent which is out of the region</w:t>
+            </w:r>
+          </w:p>
+        </w:tc>
+        <w:tc>
+          <w:tcPr>
+            <w:tcW w:w="2691" w:type="dxa"/>
+          </w:tcPr>
+          <w:p>
+            <w:pPr>
+              <w:widowControl/>
+              <w:spacing w:before="100" w:beforeAutospacing="1" w:after="100" w:afterAutospacing="1"/>
+              <w:jc w:val="left"/>
+              <w:cnfStyle w:val="000000100000" w:firstRow="0" w:lastRow="0" w:firstColumn="0" w:lastColumn="0" w:oddVBand="0" w:evenVBand="0" w:oddHBand="1" w:evenHBand="0" w:firstRowFirstColumn="0" w:firstRowLastColumn="0" w:lastRowFirstColumn="0" w:lastRowLastColumn="0"/>
+              <w:rPr>
+                <w:rFonts w:ascii="Times New Roman" w:hAnsi="Times New Roman" w:cs="Times New Roman"/>
+                <w:kern w:val="0"/>
+              </w:rPr>
+            </w:pPr>
+            <w:bookmarkStart w:id="10" w:name="OLE_LINK45"/>
+            <w:bookmarkStart w:id="11" w:name="OLE_LINK46"/>
+            <w:r>
+              <w:rPr>
+                <w:rFonts w:ascii="Times New Roman" w:hAnsi="Times New Roman" w:cs="Times New Roman"/>
+                <w:kern w:val="0"/>
+              </w:rPr>
+              <w:t>Prompt that an agent is out of the region</w:t>
+            </w:r>
+            <w:bookmarkEnd w:id="10"/>
+            <w:bookmarkEnd w:id="11"/>
+          </w:p>
+        </w:tc>
+        <w:bookmarkStart w:id="12" w:name="_GoBack"/>
+        <w:bookmarkEnd w:id="12"/>
+      </w:tr>
+      <w:tr>
+        <w:trPr>
+          <w:trHeight w:val="673"/>
+        </w:trPr>
+        <w:tc>
+          <w:tcPr>
+            <w:cnfStyle w:val="001000000000" w:firstRow="0" w:lastRow="0" w:firstColumn="1" w:lastColumn="0" w:oddVBand="0" w:evenVBand="0" w:oddHBand="0" w:evenHBand="0" w:firstRowFirstColumn="0" w:firstRowLastColumn="0" w:lastRowFirstColumn="0" w:lastRowLastColumn="0"/>
+            <w:tcW w:w="2244" w:type="dxa"/>
+          </w:tcPr>
+          <w:p>
+            <w:pPr>
+              <w:widowControl/>
+              <w:spacing w:before="100" w:beforeAutospacing="1" w:after="100" w:afterAutospacing="1"/>
+              <w:jc w:val="left"/>
+              <w:rPr>
+                <w:rFonts w:ascii="TimesNewRomanPSMT" w:hAnsi="TimesNewRomanPSMT" w:cs="TimesNewRomanPSMT"/>
+                <w:kern w:val="0"/>
+              </w:rPr>
+            </w:pPr>
+            <w:r>
+              <w:rPr>
+                <w:rFonts w:ascii="TimesNewRomanPSMT" w:hAnsi="TimesNewRomanPSMT" w:cs="TimesNewRomanPSMT"/>
+                <w:kern w:val="0"/>
+              </w:rPr>
+              <w:t>4</w:t>
+            </w:r>
+          </w:p>
+        </w:tc>
+        <w:tc>
+          <w:tcPr>
+            <w:tcW w:w="2521" w:type="dxa"/>
+          </w:tcPr>
+          <w:p>
+            <w:pPr>
+              <w:widowControl/>
+              <w:spacing w:before="100" w:beforeAutospacing="1" w:after="100" w:afterAutospacing="1"/>
+              <w:jc w:val="left"/>
+              <w:cnfStyle w:val="000000000000" w:firstRow="0" w:lastRow="0" w:firstColumn="0" w:lastColumn="0" w:oddVBand="0" w:evenVBand="0" w:oddHBand="0" w:evenHBand="0" w:firstRowFirstColumn="0" w:firstRowLastColumn="0" w:lastRowFirstColumn="0" w:lastRowLastColumn="0"/>
+              <w:rPr>
+                <w:rFonts w:ascii="TimesNewRomanPSMT" w:hAnsi="TimesNewRomanPSMT" w:cs="TimesNewRomanPSMT"/>
+                <w:kern w:val="0"/>
+              </w:rPr>
+            </w:pPr>
+            <w:r>
+              <w:rPr>
+                <w:rFonts w:ascii="TimesNewRomanPSMT" w:hAnsi="TimesNewRomanPSMT" w:cs="TimesNewRomanPSMT"/>
+                <w:kern w:val="0"/>
+              </w:rPr>
+              <w:t>User upload the configuration file</w:t>
+            </w:r>
+            <w:r>
+              <w:rPr>
+                <w:rFonts w:ascii="TimesNewRomanPSMT" w:hAnsi="TimesNewRomanPSMT" w:cs="TimesNewRomanPSMT"/>
+                <w:kern w:val="0"/>
+              </w:rPr>
+              <w:t xml:space="preserve"> that contains a region which is out of the environment</w:t>
+            </w:r>
+          </w:p>
+        </w:tc>
+        <w:tc>
+          <w:tcPr>
+            <w:tcW w:w="1895" w:type="dxa"/>
+          </w:tcPr>
+          <w:p>
+            <w:pPr>
+              <w:widowControl/>
+              <w:spacing w:before="100" w:beforeAutospacing="1" w:after="100" w:afterAutospacing="1"/>
+              <w:jc w:val="left"/>
+              <w:cnfStyle w:val="000000000000" w:firstRow="0" w:lastRow="0" w:firstColumn="0" w:lastColumn="0" w:oddVBand="0" w:evenVBand="0" w:oddHBand="0" w:evenHBand="0" w:firstRowFirstColumn="0" w:firstRowLastColumn="0" w:lastRowFirstColumn="0" w:lastRowLastColumn="0"/>
+              <w:rPr>
+                <w:rFonts w:ascii="TimesNewRomanPSMT" w:hAnsi="TimesNewRomanPSMT" w:cs="TimesNewRomanPSMT"/>
+                <w:kern w:val="0"/>
+              </w:rPr>
+            </w:pPr>
+            <w:r>
+              <w:rPr>
+                <w:rFonts w:ascii="TimesNewRomanPSMT" w:hAnsi="TimesNewRomanPSMT" w:cs="TimesNewRomanPSMT"/>
+                <w:kern w:val="0"/>
+              </w:rPr>
+              <w:t>C</w:t>
+            </w:r>
+            <w:r>
+              <w:rPr>
+                <w:rFonts w:ascii="TimesNewRomanPSMT" w:hAnsi="TimesNewRomanPSMT" w:cs="TimesNewRomanPSMT"/>
+                <w:kern w:val="0"/>
+              </w:rPr>
+              <w:t>onfiguration file that contains a region which is out of the environment</w:t>
+            </w:r>
+          </w:p>
+        </w:tc>
+        <w:tc>
+          <w:tcPr>
+            <w:tcW w:w="2691" w:type="dxa"/>
+          </w:tcPr>
+          <w:p>
+            <w:pPr>
+              <w:widowControl/>
+              <w:spacing w:before="100" w:beforeAutospacing="1" w:after="100" w:afterAutospacing="1"/>
+              <w:jc w:val="left"/>
+              <w:cnfStyle w:val="000000000000" w:firstRow="0" w:lastRow="0" w:firstColumn="0" w:lastColumn="0" w:oddVBand="0" w:evenVBand="0" w:oddHBand="0" w:evenHBand="0" w:firstRowFirstColumn="0" w:firstRowLastColumn="0" w:lastRowFirstColumn="0" w:lastRowLastColumn="0"/>
+              <w:rPr>
+                <w:rFonts w:ascii="Times New Roman" w:hAnsi="Times New Roman" w:cs="Times New Roman"/>
+                <w:kern w:val="0"/>
+              </w:rPr>
+            </w:pPr>
+            <w:r>
+              <w:rPr>
+                <w:rFonts w:ascii="Times New Roman" w:hAnsi="Times New Roman" w:cs="Times New Roman"/>
+                <w:kern w:val="0"/>
+              </w:rPr>
+              <w:t xml:space="preserve">Prompt that a region </w:t>
+            </w:r>
+            <w:r>
+              <w:rPr>
+                <w:rFonts w:ascii="Times New Roman" w:hAnsi="Times New Roman" w:cs="Times New Roman"/>
+                <w:kern w:val="0"/>
+              </w:rPr>
+              <w:t xml:space="preserve">is out of the </w:t>
+            </w:r>
+            <w:r>
+              <w:rPr>
+                <w:rFonts w:ascii="Times New Roman" w:hAnsi="Times New Roman" w:cs="Times New Roman"/>
+                <w:kern w:val="0"/>
+              </w:rPr>
+              <w:t>environment</w:t>
+            </w:r>
+          </w:p>
+        </w:tc>
+      </w:tr>
+      <w:tr>
+        <w:trPr>
+          <w:cnfStyle w:val="000000100000" w:firstRow="0" w:lastRow="0" w:firstColumn="0" w:lastColumn="0" w:oddVBand="0" w:evenVBand="0" w:oddHBand="1" w:evenHBand="0" w:firstRowFirstColumn="0" w:firstRowLastColumn="0" w:lastRowFirstColumn="0" w:lastRowLastColumn="0"/>
+          <w:trHeight w:val="673"/>
+        </w:trPr>
+        <w:tc>
+          <w:tcPr>
+            <w:cnfStyle w:val="001000000000" w:firstRow="0" w:lastRow="0" w:firstColumn="1" w:lastColumn="0" w:oddVBand="0" w:evenVBand="0" w:oddHBand="0" w:evenHBand="0" w:firstRowFirstColumn="0" w:firstRowLastColumn="0" w:lastRowFirstColumn="0" w:lastRowLastColumn="0"/>
+            <w:tcW w:w="2244" w:type="dxa"/>
+          </w:tcPr>
+          <w:p>
+            <w:pPr>
+              <w:widowControl/>
+              <w:spacing w:before="100" w:beforeAutospacing="1" w:after="100" w:afterAutospacing="1"/>
+              <w:jc w:val="left"/>
+              <w:rPr>
+                <w:rFonts w:ascii="TimesNewRomanPSMT" w:hAnsi="TimesNewRomanPSMT" w:cs="TimesNewRomanPSMT"/>
+                <w:kern w:val="0"/>
+              </w:rPr>
+            </w:pPr>
+            <w:r>
+              <w:rPr>
+                <w:rFonts w:ascii="TimesNewRomanPSMT" w:hAnsi="TimesNewRomanPSMT" w:cs="TimesNewRomanPSMT"/>
+                <w:kern w:val="0"/>
+              </w:rPr>
+              <w:t>5</w:t>
+            </w:r>
+          </w:p>
+        </w:tc>
+        <w:tc>
+          <w:tcPr>
+            <w:tcW w:w="2521" w:type="dxa"/>
+          </w:tcPr>
+          <w:p>
+            <w:pPr>
+              <w:widowControl/>
+              <w:spacing w:before="100" w:beforeAutospacing="1" w:after="100" w:afterAutospacing="1"/>
+              <w:jc w:val="left"/>
+              <w:cnfStyle w:val="000000100000" w:firstRow="0" w:lastRow="0" w:firstColumn="0" w:lastColumn="0" w:oddVBand="0" w:evenVBand="0" w:oddHBand="1" w:evenHBand="0" w:firstRowFirstColumn="0" w:firstRowLastColumn="0" w:lastRowFirstColumn="0" w:lastRowLastColumn="0"/>
+              <w:rPr>
+                <w:rFonts w:ascii="TimesNewRomanPSMT" w:hAnsi="TimesNewRomanPSMT" w:cs="TimesNewRomanPSMT"/>
+                <w:kern w:val="0"/>
+              </w:rPr>
+            </w:pPr>
+            <w:r>
+              <w:rPr>
+                <w:rFonts w:ascii="TimesNewRomanPSMT" w:hAnsi="TimesNewRomanPSMT" w:cs="TimesNewRomanPSMT"/>
+                <w:kern w:val="0"/>
+              </w:rPr>
+              <w:t xml:space="preserve">User upload the </w:t>
+            </w:r>
+            <w:bookmarkStart w:id="13" w:name="OLE_LINK49"/>
+            <w:bookmarkStart w:id="14" w:name="OLE_LINK50"/>
+            <w:r>
+              <w:rPr>
+                <w:rFonts w:ascii="TimesNewRomanPSMT" w:hAnsi="TimesNewRomanPSMT" w:cs="TimesNewRomanPSMT"/>
+                <w:kern w:val="0"/>
+              </w:rPr>
+              <w:t>configuration file</w:t>
+            </w:r>
+            <w:r>
+              <w:rPr>
+                <w:rFonts w:ascii="TimesNewRomanPSMT" w:hAnsi="TimesNewRomanPSMT" w:cs="TimesNewRomanPSMT"/>
+                <w:kern w:val="0"/>
+              </w:rPr>
+              <w:t xml:space="preserve"> that contains two joint regions</w:t>
+            </w:r>
+            <w:bookmarkEnd w:id="13"/>
+            <w:bookmarkEnd w:id="14"/>
+          </w:p>
+        </w:tc>
+        <w:tc>
+          <w:tcPr>
+            <w:tcW w:w="1895" w:type="dxa"/>
+          </w:tcPr>
+          <w:p>
+            <w:pPr>
+              <w:widowControl/>
+              <w:spacing w:before="100" w:beforeAutospacing="1" w:after="100" w:afterAutospacing="1"/>
+              <w:jc w:val="left"/>
+              <w:cnfStyle w:val="000000100000" w:firstRow="0" w:lastRow="0" w:firstColumn="0" w:lastColumn="0" w:oddVBand="0" w:evenVBand="0" w:oddHBand="1" w:evenHBand="0" w:firstRowFirstColumn="0" w:firstRowLastColumn="0" w:lastRowFirstColumn="0" w:lastRowLastColumn="0"/>
+              <w:rPr>
+                <w:rFonts w:ascii="TimesNewRomanPSMT" w:hAnsi="TimesNewRomanPSMT" w:cs="TimesNewRomanPSMT"/>
+                <w:kern w:val="0"/>
+              </w:rPr>
+            </w:pPr>
+            <w:r>
+              <w:rPr>
+                <w:rFonts w:ascii="TimesNewRomanPSMT" w:hAnsi="TimesNewRomanPSMT" w:cs="TimesNewRomanPSMT"/>
+                <w:kern w:val="0"/>
+              </w:rPr>
+              <w:t>C</w:t>
+            </w:r>
+            <w:r>
+              <w:rPr>
+                <w:rFonts w:ascii="TimesNewRomanPSMT" w:hAnsi="TimesNewRomanPSMT" w:cs="TimesNewRomanPSMT"/>
+                <w:kern w:val="0"/>
+              </w:rPr>
+              <w:t>onfiguration file that contains two joint regions</w:t>
+            </w:r>
+          </w:p>
+        </w:tc>
+        <w:tc>
+          <w:tcPr>
+            <w:tcW w:w="2691" w:type="dxa"/>
+          </w:tcPr>
+          <w:p>
+            <w:pPr>
+              <w:widowControl/>
+              <w:spacing w:before="100" w:beforeAutospacing="1" w:after="100" w:afterAutospacing="1"/>
+              <w:jc w:val="left"/>
+              <w:cnfStyle w:val="000000100000" w:firstRow="0" w:lastRow="0" w:firstColumn="0" w:lastColumn="0" w:oddVBand="0" w:evenVBand="0" w:oddHBand="1" w:evenHBand="0" w:firstRowFirstColumn="0" w:firstRowLastColumn="0" w:lastRowFirstColumn="0" w:lastRowLastColumn="0"/>
+              <w:rPr>
+                <w:rFonts w:ascii="Times New Roman" w:hAnsi="Times New Roman" w:cs="Times New Roman"/>
+                <w:kern w:val="0"/>
+              </w:rPr>
+            </w:pPr>
+            <w:r>
+              <w:rPr>
+                <w:rFonts w:ascii="Times New Roman" w:hAnsi="Times New Roman" w:cs="Times New Roman"/>
+                <w:kern w:val="0"/>
+              </w:rPr>
+              <w:t>Prompt that there are two joint regions</w:t>
+            </w:r>
+          </w:p>
+        </w:tc>
+      </w:tr>
+      <w:tr>
+        <w:trPr>
+          <w:trHeight w:val="673"/>
+        </w:trPr>
+        <w:tc>
+          <w:tcPr>
+            <w:cnfStyle w:val="001000000000" w:firstRow="0" w:lastRow="0" w:firstColumn="1" w:lastColumn="0" w:oddVBand="0" w:evenVBand="0" w:oddHBand="0" w:evenHBand="0" w:firstRowFirstColumn="0" w:firstRowLastColumn="0" w:lastRowFirstColumn="0" w:lastRowLastColumn="0"/>
+            <w:tcW w:w="2244" w:type="dxa"/>
+          </w:tcPr>
+          <w:p>
+            <w:pPr>
+              <w:widowControl/>
+              <w:spacing w:before="100" w:beforeAutospacing="1" w:after="100" w:afterAutospacing="1"/>
+              <w:jc w:val="left"/>
+              <w:rPr>
+                <w:rFonts w:ascii="TimesNewRomanPSMT" w:hAnsi="TimesNewRomanPSMT" w:cs="TimesNewRomanPSMT"/>
+                <w:kern w:val="0"/>
+              </w:rPr>
+            </w:pPr>
+            <w:r>
+              <w:rPr>
+                <w:rFonts w:ascii="TimesNewRomanPSMT" w:hAnsi="TimesNewRomanPSMT" w:cs="TimesNewRomanPSMT"/>
+                <w:kern w:val="0"/>
+              </w:rPr>
+              <w:t>6</w:t>
+            </w:r>
+          </w:p>
+        </w:tc>
+        <w:tc>
+          <w:tcPr>
+            <w:tcW w:w="2521" w:type="dxa"/>
+          </w:tcPr>
+          <w:p>
+            <w:pPr>
+              <w:widowControl/>
+              <w:spacing w:before="100" w:beforeAutospacing="1" w:after="100" w:afterAutospacing="1"/>
+              <w:jc w:val="left"/>
+              <w:cnfStyle w:val="000000000000" w:firstRow="0" w:lastRow="0" w:firstColumn="0" w:lastColumn="0" w:oddVBand="0" w:evenVBand="0" w:oddHBand="0" w:evenHBand="0" w:firstRowFirstColumn="0" w:firstRowLastColumn="0" w:lastRowFirstColumn="0" w:lastRowLastColumn="0"/>
+              <w:rPr>
+                <w:rFonts w:ascii="TimesNewRomanPSMT" w:hAnsi="TimesNewRomanPSMT" w:cs="TimesNewRomanPSMT"/>
+                <w:kern w:val="0"/>
+              </w:rPr>
+            </w:pPr>
+            <w:r>
+              <w:rPr>
+                <w:rFonts w:ascii="TimesNewRomanPSMT" w:hAnsi="TimesNewRomanPSMT" w:cs="TimesNewRomanPSMT"/>
+                <w:kern w:val="0"/>
+              </w:rPr>
+              <w:t xml:space="preserve">User upload the </w:t>
+            </w:r>
+            <w:bookmarkStart w:id="15" w:name="OLE_LINK53"/>
+            <w:bookmarkStart w:id="16" w:name="OLE_LINK54"/>
+            <w:r>
+              <w:rPr>
+                <w:rFonts w:ascii="TimesNewRomanPSMT" w:hAnsi="TimesNewRomanPSMT" w:cs="TimesNewRomanPSMT"/>
+                <w:kern w:val="0"/>
+              </w:rPr>
+              <w:t>configuration file</w:t>
+            </w:r>
+            <w:r>
+              <w:rPr>
+                <w:rFonts w:ascii="TimesNewRomanPSMT" w:hAnsi="TimesNewRomanPSMT" w:cs="TimesNewRomanPSMT"/>
+                <w:kern w:val="0"/>
+              </w:rPr>
+              <w:t xml:space="preserve"> that contains an isolate open space</w:t>
+            </w:r>
+            <w:bookmarkEnd w:id="15"/>
+            <w:bookmarkEnd w:id="16"/>
+          </w:p>
+        </w:tc>
+        <w:tc>
+          <w:tcPr>
+            <w:tcW w:w="1895" w:type="dxa"/>
+          </w:tcPr>
+          <w:p>
+            <w:pPr>
+              <w:widowControl/>
+              <w:spacing w:before="100" w:beforeAutospacing="1" w:after="100" w:afterAutospacing="1"/>
+              <w:jc w:val="left"/>
+              <w:cnfStyle w:val="000000000000" w:firstRow="0" w:lastRow="0" w:firstColumn="0" w:lastColumn="0" w:oddVBand="0" w:evenVBand="0" w:oddHBand="0" w:evenHBand="0" w:firstRowFirstColumn="0" w:firstRowLastColumn="0" w:lastRowFirstColumn="0" w:lastRowLastColumn="0"/>
+              <w:rPr>
+                <w:rFonts w:ascii="TimesNewRomanPSMT" w:hAnsi="TimesNewRomanPSMT" w:cs="TimesNewRomanPSMT"/>
+                <w:kern w:val="0"/>
+              </w:rPr>
+            </w:pPr>
+            <w:r>
+              <w:rPr>
+                <w:rFonts w:ascii="TimesNewRomanPSMT" w:hAnsi="TimesNewRomanPSMT" w:cs="TimesNewRomanPSMT"/>
+                <w:kern w:val="0"/>
+              </w:rPr>
+              <w:t>C</w:t>
+            </w:r>
+            <w:r>
+              <w:rPr>
+                <w:rFonts w:ascii="TimesNewRomanPSMT" w:hAnsi="TimesNewRomanPSMT" w:cs="TimesNewRomanPSMT"/>
+                <w:kern w:val="0"/>
+              </w:rPr>
+              <w:t>onfiguration file that contains an isolate open space</w:t>
+            </w:r>
+          </w:p>
+        </w:tc>
+        <w:tc>
+          <w:tcPr>
+            <w:tcW w:w="2691" w:type="dxa"/>
+          </w:tcPr>
+          <w:p>
+            <w:pPr>
+              <w:widowControl/>
+              <w:spacing w:before="100" w:beforeAutospacing="1" w:after="100" w:afterAutospacing="1"/>
+              <w:jc w:val="left"/>
+              <w:cnfStyle w:val="000000000000" w:firstRow="0" w:lastRow="0" w:firstColumn="0" w:lastColumn="0" w:oddVBand="0" w:evenVBand="0" w:oddHBand="0" w:evenHBand="0" w:firstRowFirstColumn="0" w:firstRowLastColumn="0" w:lastRowFirstColumn="0" w:lastRowLastColumn="0"/>
+              <w:rPr>
+                <w:rFonts w:ascii="Times New Roman" w:hAnsi="Times New Roman" w:cs="Times New Roman"/>
+                <w:kern w:val="0"/>
+              </w:rPr>
+            </w:pPr>
+            <w:r>
+              <w:rPr>
+                <w:rFonts w:ascii="Times New Roman" w:hAnsi="Times New Roman" w:cs="Times New Roman"/>
+                <w:kern w:val="0"/>
+              </w:rPr>
+              <w:t>Prompt that there is an isolate open space</w:t>
+            </w:r>
+          </w:p>
+        </w:tc>
+      </w:tr>
+      <w:tr>
+        <w:trPr>
+          <w:cnfStyle w:val="000000100000" w:firstRow="0" w:lastRow="0" w:firstColumn="0" w:lastColumn="0" w:oddVBand="0" w:evenVBand="0" w:oddHBand="1" w:evenHBand="0" w:firstRowFirstColumn="0" w:firstRowLastColumn="0" w:lastRowFirstColumn="0" w:lastRowLastColumn="0"/>
+          <w:trHeight w:val="673"/>
+        </w:trPr>
+        <w:tc>
+          <w:tcPr>
+            <w:cnfStyle w:val="001000000000" w:firstRow="0" w:lastRow="0" w:firstColumn="1" w:lastColumn="0" w:oddVBand="0" w:evenVBand="0" w:oddHBand="0" w:evenHBand="0" w:firstRowFirstColumn="0" w:firstRowLastColumn="0" w:lastRowFirstColumn="0" w:lastRowLastColumn="0"/>
+            <w:tcW w:w="2244" w:type="dxa"/>
+          </w:tcPr>
+          <w:p>
+            <w:pPr>
+              <w:widowControl/>
+              <w:spacing w:before="100" w:beforeAutospacing="1" w:after="100" w:afterAutospacing="1"/>
+              <w:jc w:val="left"/>
+              <w:rPr>
+                <w:rFonts w:ascii="TimesNewRomanPSMT" w:hAnsi="TimesNewRomanPSMT" w:cs="TimesNewRomanPSMT"/>
+                <w:kern w:val="0"/>
+              </w:rPr>
+            </w:pPr>
+            <w:r>
+              <w:rPr>
+                <w:rFonts w:ascii="TimesNewRomanPSMT" w:hAnsi="TimesNewRomanPSMT" w:cs="TimesNewRomanPSMT"/>
+                <w:kern w:val="0"/>
+              </w:rPr>
+              <w:t>7</w:t>
+            </w:r>
+          </w:p>
+        </w:tc>
+        <w:tc>
+          <w:tcPr>
+            <w:tcW w:w="2521" w:type="dxa"/>
+          </w:tcPr>
+          <w:p>
+            <w:pPr>
+              <w:widowControl/>
+              <w:spacing w:before="100" w:beforeAutospacing="1" w:after="100" w:afterAutospacing="1"/>
+              <w:jc w:val="left"/>
+              <w:cnfStyle w:val="000000100000" w:firstRow="0" w:lastRow="0" w:firstColumn="0" w:lastColumn="0" w:oddVBand="0" w:evenVBand="0" w:oddHBand="1" w:evenHBand="0" w:firstRowFirstColumn="0" w:firstRowLastColumn="0" w:lastRowFirstColumn="0" w:lastRowLastColumn="0"/>
+              <w:rPr>
+                <w:rFonts w:ascii="TimesNewRomanPSMT" w:hAnsi="TimesNewRomanPSMT" w:cs="TimesNewRomanPSMT"/>
+                <w:kern w:val="0"/>
+              </w:rPr>
+            </w:pPr>
+            <w:r>
+              <w:rPr>
+                <w:rFonts w:ascii="TimesNewRomanPSMT" w:hAnsi="TimesNewRomanPSMT" w:cs="TimesNewRomanPSMT"/>
+                <w:kern w:val="0"/>
+              </w:rPr>
+              <w:t xml:space="preserve">User upload the </w:t>
+            </w:r>
+            <w:bookmarkStart w:id="17" w:name="OLE_LINK57"/>
+            <w:r>
+              <w:rPr>
+                <w:rFonts w:ascii="TimesNewRomanPSMT" w:hAnsi="TimesNewRomanPSMT" w:cs="TimesNewRomanPSMT"/>
+                <w:kern w:val="0"/>
+              </w:rPr>
+              <w:t>configuration file</w:t>
+            </w:r>
+            <w:r>
+              <w:rPr>
+                <w:rFonts w:ascii="TimesNewRomanPSMT" w:hAnsi="TimesNewRomanPSMT" w:cs="TimesNewRomanPSMT"/>
+                <w:kern w:val="0"/>
+              </w:rPr>
+              <w:t xml:space="preserve"> that contains a region with no agent</w:t>
+            </w:r>
+            <w:bookmarkEnd w:id="17"/>
+          </w:p>
+        </w:tc>
+        <w:tc>
+          <w:tcPr>
+            <w:tcW w:w="1895" w:type="dxa"/>
+          </w:tcPr>
+          <w:p>
+            <w:pPr>
+              <w:widowControl/>
+              <w:spacing w:before="100" w:beforeAutospacing="1" w:after="100" w:afterAutospacing="1"/>
+              <w:jc w:val="left"/>
+              <w:cnfStyle w:val="000000100000" w:firstRow="0" w:lastRow="0" w:firstColumn="0" w:lastColumn="0" w:oddVBand="0" w:evenVBand="0" w:oddHBand="1" w:evenHBand="0" w:firstRowFirstColumn="0" w:firstRowLastColumn="0" w:lastRowFirstColumn="0" w:lastRowLastColumn="0"/>
+              <w:rPr>
+                <w:rFonts w:ascii="TimesNewRomanPSMT" w:hAnsi="TimesNewRomanPSMT" w:cs="TimesNewRomanPSMT"/>
+                <w:kern w:val="0"/>
+              </w:rPr>
+            </w:pPr>
+            <w:r>
+              <w:rPr>
+                <w:rFonts w:ascii="TimesNewRomanPSMT" w:hAnsi="TimesNewRomanPSMT" w:cs="TimesNewRomanPSMT"/>
+                <w:kern w:val="0"/>
+              </w:rPr>
+              <w:t>C</w:t>
+            </w:r>
+            <w:r>
+              <w:rPr>
+                <w:rFonts w:ascii="TimesNewRomanPSMT" w:hAnsi="TimesNewRomanPSMT" w:cs="TimesNewRomanPSMT"/>
+                <w:kern w:val="0"/>
+              </w:rPr>
+              <w:t>onfiguration file that contains a region with no agent</w:t>
+            </w:r>
+          </w:p>
+        </w:tc>
+        <w:tc>
+          <w:tcPr>
+            <w:tcW w:w="2691" w:type="dxa"/>
+          </w:tcPr>
+          <w:p>
+            <w:pPr>
+              <w:widowControl/>
+              <w:spacing w:before="100" w:beforeAutospacing="1" w:after="100" w:afterAutospacing="1"/>
+              <w:jc w:val="left"/>
+              <w:cnfStyle w:val="000000100000" w:firstRow="0" w:lastRow="0" w:firstColumn="0" w:lastColumn="0" w:oddVBand="0" w:evenVBand="0" w:oddHBand="1" w:evenHBand="0" w:firstRowFirstColumn="0" w:firstRowLastColumn="0" w:lastRowFirstColumn="0" w:lastRowLastColumn="0"/>
+              <w:rPr>
+                <w:rFonts w:ascii="Times New Roman" w:hAnsi="Times New Roman" w:cs="Times New Roman"/>
+                <w:kern w:val="0"/>
+              </w:rPr>
+            </w:pPr>
+            <w:r>
+              <w:rPr>
+                <w:rFonts w:ascii="Times New Roman" w:hAnsi="Times New Roman" w:cs="Times New Roman"/>
+                <w:kern w:val="0"/>
+              </w:rPr>
+              <w:t>Prompt that there is a region with no agent</w:t>
+            </w:r>
+          </w:p>
+        </w:tc>
+      </w:tr>
+      <w:bookmarkEnd w:id="2"/>
+      <w:bookmarkEnd w:id="3"/>
     </w:tbl>
-    <w:p>
-      <w:pPr>
-        <w:rPr>
-          <w:lang w:eastAsia="zh-CN"/>
-        </w:rPr>
-      </w:pPr>
-    </w:p>
     <w:p>
       <w:pPr>
         <w:rPr>
@@ -2525,6 +3290,44 @@
     </w:sectPr>
   </w:body>
 </w:document>
+</file>
+
+<file path=word/endnotes.xml><?xml version="1.0" encoding="utf-8"?>
+<w:endnotes xmlns:wpc="http://schemas.microsoft.com/office/word/2010/wordprocessingCanvas" xmlns:mo="http://schemas.microsoft.com/office/mac/office/2008/main" xmlns:mc="http://schemas.openxmlformats.org/markup-compatibility/2006" xmlns:mv="urn:schemas-microsoft-com:mac:vml" xmlns:o="urn:schemas-microsoft-com:office:office" xmlns:r="http://schemas.openxmlformats.org/officeDocument/2006/relationships" xmlns:m="http://schemas.openxmlformats.org/officeDocument/2006/math" xmlns:v="urn:schemas-microsoft-com:vml" xmlns:wp14="http://schemas.microsoft.com/office/word/2010/wordprocessingDrawing" xmlns:wp="http://schemas.openxmlformats.org/drawingml/2006/wordprocessingDrawing" xmlns:w10="urn:schemas-microsoft-com:office:word" xmlns:w="http://schemas.openxmlformats.org/wordprocessingml/2006/main" xmlns:w14="http://schemas.microsoft.com/office/word/2010/wordml" xmlns:w15="http://schemas.microsoft.com/office/word/2012/wordml" xmlns:wpg="http://schemas.microsoft.com/office/word/2010/wordprocessingGroup" xmlns:wpi="http://schemas.microsoft.com/office/word/2010/wordprocessingInk" xmlns:wne="http://schemas.microsoft.com/office/word/2006/wordml" xmlns:wps="http://schemas.microsoft.com/office/word/2010/wordprocessingShape" mc:Ignorable="w14 w15 wp14">
+  <w:endnote w:type="separator" w:id="-1">
+    <w:p>
+      <w:r>
+        <w:separator/>
+      </w:r>
+    </w:p>
+  </w:endnote>
+  <w:endnote w:type="continuationSeparator" w:id="0">
+    <w:p>
+      <w:r>
+        <w:continuationSeparator/>
+      </w:r>
+    </w:p>
+  </w:endnote>
+</w:endnotes>
+</file>
+
+<file path=word/footnotes.xml><?xml version="1.0" encoding="utf-8"?>
+<w:footnotes xmlns:wpc="http://schemas.microsoft.com/office/word/2010/wordprocessingCanvas" xmlns:mo="http://schemas.microsoft.com/office/mac/office/2008/main" xmlns:mc="http://schemas.openxmlformats.org/markup-compatibility/2006" xmlns:mv="urn:schemas-microsoft-com:mac:vml" xmlns:o="urn:schemas-microsoft-com:office:office" xmlns:r="http://schemas.openxmlformats.org/officeDocument/2006/relationships" xmlns:m="http://schemas.openxmlformats.org/officeDocument/2006/math" xmlns:v="urn:schemas-microsoft-com:vml" xmlns:wp14="http://schemas.microsoft.com/office/word/2010/wordprocessingDrawing" xmlns:wp="http://schemas.openxmlformats.org/drawingml/2006/wordprocessingDrawing" xmlns:w10="urn:schemas-microsoft-com:office:word" xmlns:w="http://schemas.openxmlformats.org/wordprocessingml/2006/main" xmlns:w14="http://schemas.microsoft.com/office/word/2010/wordml" xmlns:w15="http://schemas.microsoft.com/office/word/2012/wordml" xmlns:wpg="http://schemas.microsoft.com/office/word/2010/wordprocessingGroup" xmlns:wpi="http://schemas.microsoft.com/office/word/2010/wordprocessingInk" xmlns:wne="http://schemas.microsoft.com/office/word/2006/wordml" xmlns:wps="http://schemas.microsoft.com/office/word/2010/wordprocessingShape" mc:Ignorable="w14 w15 wp14">
+  <w:footnote w:type="separator" w:id="-1">
+    <w:p>
+      <w:r>
+        <w:separator/>
+      </w:r>
+    </w:p>
+  </w:footnote>
+  <w:footnote w:type="continuationSeparator" w:id="0">
+    <w:p>
+      <w:r>
+        <w:continuationSeparator/>
+      </w:r>
+    </w:p>
+  </w:footnote>
+</w:footnotes>
 </file>
 
 <file path=word/styles.xml><?xml version="1.0" encoding="utf-8"?>
@@ -2647,6 +3450,7 @@
     <w:lsdException w:name="HTML Sample" w:semiHidden="1" w:unhideWhenUsed="1"/>
     <w:lsdException w:name="HTML Typewriter" w:semiHidden="1" w:unhideWhenUsed="1"/>
     <w:lsdException w:name="HTML Variable" w:semiHidden="1" w:unhideWhenUsed="1"/>
+    <w:lsdException w:name="Normal Table" w:semiHidden="1" w:unhideWhenUsed="1"/>
     <w:lsdException w:name="annotation subject" w:semiHidden="1" w:unhideWhenUsed="1"/>
     <w:lsdException w:name="No List" w:semiHidden="1" w:unhideWhenUsed="1"/>
     <w:lsdException w:name="Outline List 1" w:semiHidden="1" w:unhideWhenUsed="1"/>
@@ -2692,9 +3496,11 @@
     <w:lsdException w:name="Table Subtle 1" w:semiHidden="1" w:unhideWhenUsed="1"/>
     <w:lsdException w:name="Table Subtle 2" w:semiHidden="1" w:unhideWhenUsed="1"/>
     <w:lsdException w:name="Table Web 1" w:semiHidden="1" w:unhideWhenUsed="1"/>
+    <w:lsdException w:name="Table Web 2" w:semiHidden="1" w:unhideWhenUsed="1"/>
     <w:lsdException w:name="Table Web 3" w:semiHidden="1" w:unhideWhenUsed="1"/>
     <w:lsdException w:name="Balloon Text" w:semiHidden="1" w:unhideWhenUsed="1"/>
     <w:lsdException w:name="Table Grid" w:uiPriority="39"/>
+    <w:lsdException w:name="Table Theme" w:semiHidden="1" w:unhideWhenUsed="1"/>
     <w:lsdException w:name="Note Level 1" w:semiHidden="1" w:unhideWhenUsed="1"/>
     <w:lsdException w:name="Note Level 2" w:semiHidden="1" w:unhideWhenUsed="1"/>
     <w:lsdException w:name="Note Level 3" w:semiHidden="1" w:unhideWhenUsed="1"/>
@@ -2925,7 +3731,7 @@
   <w:style w:type="paragraph" w:default="1" w:styleId="Normal">
     <w:name w:val="Normal"/>
     <w:qFormat/>
-    <w:rsid w:val="00896FDD"/>
+    <w:rsid w:val="00755276"/>
     <w:pPr>
       <w:widowControl w:val="0"/>
       <w:jc w:val="both"/>
@@ -3027,6 +3833,54 @@
         <w:shd w:val="clear" w:color="auto" w:fill="F2F2F2" w:themeFill="background1" w:themeFillShade="F2"/>
       </w:tcPr>
     </w:tblStylePr>
+  </w:style>
+  <w:style w:type="paragraph" w:styleId="Header">
+    <w:name w:val="header"/>
+    <w:basedOn w:val="Normal"/>
+    <w:link w:val="HeaderChar"/>
+    <w:uiPriority w:val="99"/>
+    <w:unhideWhenUsed/>
+    <w:rsid w:val="00327E05"/>
+    <w:pPr>
+      <w:tabs>
+        <w:tab w:val="center" w:pos="4680"/>
+        <w:tab w:val="right" w:pos="9360"/>
+      </w:tabs>
+    </w:pPr>
+  </w:style>
+  <w:style w:type="character" w:customStyle="1" w:styleId="HeaderChar">
+    <w:name w:val="Header Char"/>
+    <w:basedOn w:val="DefaultParagraphFont"/>
+    <w:link w:val="Header"/>
+    <w:uiPriority w:val="99"/>
+    <w:rsid w:val="00327E05"/>
+    <w:rPr>
+      <w:rFonts w:eastAsiaTheme="minorEastAsia"/>
+    </w:rPr>
+  </w:style>
+  <w:style w:type="paragraph" w:styleId="Footer">
+    <w:name w:val="footer"/>
+    <w:basedOn w:val="Normal"/>
+    <w:link w:val="FooterChar"/>
+    <w:uiPriority w:val="99"/>
+    <w:unhideWhenUsed/>
+    <w:rsid w:val="00327E05"/>
+    <w:pPr>
+      <w:tabs>
+        <w:tab w:val="center" w:pos="4680"/>
+        <w:tab w:val="right" w:pos="9360"/>
+      </w:tabs>
+    </w:pPr>
+  </w:style>
+  <w:style w:type="character" w:customStyle="1" w:styleId="FooterChar">
+    <w:name w:val="Footer Char"/>
+    <w:basedOn w:val="DefaultParagraphFont"/>
+    <w:link w:val="Footer"/>
+    <w:uiPriority w:val="99"/>
+    <w:rsid w:val="00327E05"/>
+    <w:rPr>
+      <w:rFonts w:eastAsiaTheme="minorEastAsia"/>
+    </w:rPr>
   </w:style>
 </w:styles>
 </file>

</xml_diff>